<commit_message>
Updated files with new changes
</commit_message>
<xml_diff>
--- a/rapport pfe.docx
+++ b/rapport pfe.docx
@@ -479,31 +479,7 @@
           <w:szCs w:val="28"/>
           <w:lang w:val="fr-FR"/>
         </w:rPr>
-        <w:t xml:space="preserve">Fatma </w:t>
-      </w:r>
-      <w:proofErr w:type="spellStart"/>
-      <w:r>
-        <w:rPr>
-          <w:rFonts w:ascii="Arial" w:hAnsi="Arial" w:cs="Arial"/>
-          <w:b/>
-          <w:bCs/>
-          <w:sz w:val="28"/>
-          <w:szCs w:val="28"/>
-          <w:lang w:val="fr-FR"/>
-        </w:rPr>
-        <w:t>Ezzahra</w:t>
-      </w:r>
-      <w:proofErr w:type="spellEnd"/>
-      <w:r>
-        <w:rPr>
-          <w:rFonts w:ascii="Arial" w:hAnsi="Arial" w:cs="Arial"/>
-          <w:b/>
-          <w:bCs/>
-          <w:sz w:val="28"/>
-          <w:szCs w:val="28"/>
-          <w:lang w:val="fr-FR"/>
-        </w:rPr>
-        <w:t xml:space="preserve"> </w:t>
+        <w:t xml:space="preserve">Fatma Ezzahra </w:t>
       </w:r>
       <w:proofErr w:type="spellStart"/>
       <w:r>
@@ -9376,7 +9352,7 @@
           <w:lang w:val="fr-FR"/>
         </w:rPr>
         <w:drawing>
-          <wp:inline distT="0" distB="0" distL="0" distR="0" wp14:anchorId="24D7B312" wp14:editId="4C485A36">
+          <wp:inline distT="0" distB="0" distL="0" distR="0" wp14:anchorId="24D7B312" wp14:editId="12B7ED02">
             <wp:extent cx="6355080" cy="2621280"/>
             <wp:effectExtent l="0" t="0" r="7620" b="7620"/>
             <wp:docPr id="1421290416" name="Image 7"/>
@@ -10665,7 +10641,7 @@
           <w:lang w:val="fr-FR"/>
         </w:rPr>
         <w:drawing>
-          <wp:inline distT="0" distB="0" distL="0" distR="0" wp14:anchorId="20028584" wp14:editId="28D3469A">
+          <wp:inline distT="0" distB="0" distL="0" distR="0" wp14:anchorId="20028584" wp14:editId="6B5E10D0">
             <wp:extent cx="3964881" cy="2674620"/>
             <wp:effectExtent l="0" t="0" r="0" b="0"/>
             <wp:docPr id="1673368343" name="Image 20"/>
@@ -11399,7 +11375,7 @@
         </w:rPr>
         <w:lastRenderedPageBreak/>
         <w:drawing>
-          <wp:inline distT="0" distB="0" distL="0" distR="0" wp14:anchorId="0499F27D" wp14:editId="61983FC5">
+          <wp:inline distT="0" distB="0" distL="0" distR="0" wp14:anchorId="0499F27D" wp14:editId="437E9D1C">
             <wp:extent cx="6290223" cy="3108960"/>
             <wp:effectExtent l="0" t="0" r="0" b="0"/>
             <wp:docPr id="1698012608" name="Image 5"/>
@@ -14103,21 +14079,7 @@
         <w:rPr>
           <w:lang w:val="fr-FR"/>
         </w:rPr>
-        <w:t xml:space="preserve">          Cette analyse montre que la majorité des clients ayant résilié leur abonnement l’ont fait au cours </w:t>
-      </w:r>
-      <w:proofErr w:type="gramStart"/>
-      <w:r>
-        <w:rPr>
-          <w:lang w:val="fr-FR"/>
-        </w:rPr>
-        <w:t>des</w:t>
-      </w:r>
-      <w:proofErr w:type="gramEnd"/>
-      <w:r>
-        <w:rPr>
-          <w:lang w:val="fr-FR"/>
-        </w:rPr>
-        <w:t xml:space="preserve"> 3 premiers mois. La période de 50 à 150 jours après l’abonnement se révèle être une période critique pour la rétention des clients, car le taux de </w:t>
+        <w:t xml:space="preserve">          Cette analyse montre que la majorité des clients ayant résilié leur abonnement l’ont fait au cours des 3 premiers mois. La période de 50 à 150 jours après l’abonnement se révèle être une période critique pour la rétention des clients, car le taux de </w:t>
       </w:r>
       <w:proofErr w:type="spellStart"/>
       <w:r>
@@ -14192,7 +14154,7 @@
           <w:lang w:val="fr-FR"/>
         </w:rPr>
         <w:drawing>
-          <wp:inline distT="0" distB="0" distL="0" distR="0" wp14:anchorId="76DD2987" wp14:editId="7E496AEF">
+          <wp:inline distT="0" distB="0" distL="0" distR="0" wp14:anchorId="76DD2987" wp14:editId="30C65383">
             <wp:extent cx="1498600" cy="1401445"/>
             <wp:effectExtent l="0" t="0" r="6350" b="8255"/>
             <wp:docPr id="863236285" name="Image 17"/>
@@ -15692,14 +15654,42 @@
         <w:rPr>
           <w:lang w:val="fr-FR"/>
         </w:rPr>
-        <w:t xml:space="preserve"> existe plusieurs algorithmes de classification tels que : Logistic Regression,</w:t>
-      </w:r>
+        <w:t xml:space="preserve"> existe plusieurs algorithmes de classification tels que : </w:t>
+      </w:r>
+      <w:proofErr w:type="spellStart"/>
+      <w:r>
+        <w:rPr>
+          <w:lang w:val="fr-FR"/>
+        </w:rPr>
+        <w:t>Logistic</w:t>
+      </w:r>
+      <w:proofErr w:type="spellEnd"/>
       <w:r>
         <w:rPr>
           <w:lang w:val="fr-FR"/>
         </w:rPr>
         <w:t xml:space="preserve"> </w:t>
       </w:r>
+      <w:proofErr w:type="spellStart"/>
+      <w:r>
+        <w:rPr>
+          <w:lang w:val="fr-FR"/>
+        </w:rPr>
+        <w:t>Regression</w:t>
+      </w:r>
+      <w:proofErr w:type="spellEnd"/>
+      <w:r>
+        <w:rPr>
+          <w:lang w:val="fr-FR"/>
+        </w:rPr>
+        <w:t>,</w:t>
+      </w:r>
+      <w:r>
+        <w:rPr>
+          <w:lang w:val="fr-FR"/>
+        </w:rPr>
+        <w:t xml:space="preserve"> </w:t>
+      </w:r>
       <w:r>
         <w:rPr>
           <w:lang w:val="fr-FR"/>
@@ -15760,7 +15750,21 @@
         <w:rPr>
           <w:lang w:val="fr-FR"/>
         </w:rPr>
-        <w:t>), Random Forest, Arbre de décision, Naïve Bayes.</w:t>
+        <w:t xml:space="preserve">), </w:t>
+      </w:r>
+      <w:proofErr w:type="spellStart"/>
+      <w:r>
+        <w:rPr>
+          <w:lang w:val="fr-FR"/>
+        </w:rPr>
+        <w:t>Random</w:t>
+      </w:r>
+      <w:proofErr w:type="spellEnd"/>
+      <w:r>
+        <w:rPr>
+          <w:lang w:val="fr-FR"/>
+        </w:rPr>
+        <w:t xml:space="preserve"> Forest, Arbre de décision, Naïve Bayes.</w:t>
       </w:r>
     </w:p>
     <w:p>
@@ -29063,6 +29067,18 @@
     </w:p>
     <w:p>
       <w:pPr>
+        <w:spacing w:line="360" w:lineRule="auto"/>
+        <w:ind w:left="360"/>
+        <w:jc w:val="center"/>
+        <w:rPr>
+          <w:b/>
+          <w:bCs/>
+          <w:lang w:val="fr-FR"/>
+        </w:rPr>
+      </w:pPr>
+    </w:p>
+    <w:p>
+      <w:pPr>
         <w:pStyle w:val="Paragraphedeliste"/>
         <w:numPr>
           <w:ilvl w:val="0"/>
@@ -29452,6 +29468,7 @@
         <w:rPr>
           <w:lang w:val="fr-FR"/>
         </w:rPr>
+        <w:lastRenderedPageBreak/>
         <w:t xml:space="preserve">            </w:t>
       </w:r>
       <w:r>

</xml_diff>